<commit_message>
Ajout de contenu au cours GIT
</commit_message>
<xml_diff>
--- a/GIT_#1.docx
+++ b/GIT_#1.docx
@@ -5,7 +5,9 @@
     <w:sdt>
       <w:sdtPr>
         <w:rPr>
+          <w:rFonts w:eastAsiaTheme="minorHAnsi"/>
           <w:sz w:val="2"/>
+          <w:lang w:eastAsia="en-US"/>
         </w:rPr>
         <w:id w:val="-78292212"/>
         <w:docPartObj>
@@ -15,9 +17,7 @@
       </w:sdtPr>
       <w:sdtEndPr>
         <w:rPr>
-          <w:rFonts w:eastAsiaTheme="minorHAnsi"/>
           <w:sz w:val="22"/>
-          <w:lang w:eastAsia="en-US"/>
         </w:rPr>
       </w:sdtEndPr>
       <w:sdtContent>
@@ -153,6 +153,7 @@
                                     <w:dataBinding w:prefixMappings="xmlns:ns0='http://purl.org/dc/elements/1.1/' xmlns:ns1='http://schemas.openxmlformats.org/package/2006/metadata/core-properties' " w:xpath="/ns1:coreProperties[1]/ns0:subject[1]" w:storeItemID="{6C3C8BC8-F283-45AE-878A-BAB7291924A1}"/>
                                     <w:text/>
                                   </w:sdtPr>
+                                  <w:sdtEndPr/>
                                   <w:sdtContent>
                                     <w:r>
                                       <w:rPr>
@@ -264,6 +265,7 @@
                               <w:dataBinding w:prefixMappings="xmlns:ns0='http://purl.org/dc/elements/1.1/' xmlns:ns1='http://schemas.openxmlformats.org/package/2006/metadata/core-properties' " w:xpath="/ns1:coreProperties[1]/ns0:subject[1]" w:storeItemID="{6C3C8BC8-F283-45AE-878A-BAB7291924A1}"/>
                               <w:text/>
                             </w:sdtPr>
+                            <w:sdtEndPr/>
                             <w:sdtContent>
                               <w:r>
                                 <w:rPr>
@@ -900,6 +902,7 @@
                                     <w:dataBinding w:prefixMappings="xmlns:ns0='http://schemas.openxmlformats.org/officeDocument/2006/extended-properties' " w:xpath="/ns0:Properties[1]/ns0:Company[1]" w:storeItemID="{6668398D-A668-4E3E-A5EB-62B293D839F1}"/>
                                     <w:text/>
                                   </w:sdtPr>
+                                  <w:sdtEndPr/>
                                   <w:sdtContent>
                                     <w:r>
                                       <w:rPr>
@@ -925,6 +928,7 @@
                                   <w:dataBinding w:prefixMappings="xmlns:ns0='http://purl.org/dc/elements/1.1/' xmlns:ns1='http://schemas.openxmlformats.org/package/2006/metadata/core-properties' " w:xpath="/ns1:coreProperties[1]/ns1:category[1]" w:storeItemID="{6C3C8BC8-F283-45AE-878A-BAB7291924A1}"/>
                                   <w:text/>
                                 </w:sdtPr>
+                                <w:sdtEndPr/>
                                 <w:sdtContent>
                                   <w:p>
                                     <w:pPr>
@@ -995,6 +999,7 @@
                               <w:dataBinding w:prefixMappings="xmlns:ns0='http://schemas.openxmlformats.org/officeDocument/2006/extended-properties' " w:xpath="/ns0:Properties[1]/ns0:Company[1]" w:storeItemID="{6668398D-A668-4E3E-A5EB-62B293D839F1}"/>
                               <w:text/>
                             </w:sdtPr>
+                            <w:sdtEndPr/>
                             <w:sdtContent>
                               <w:r>
                                 <w:rPr>
@@ -1020,6 +1025,7 @@
                             <w:dataBinding w:prefixMappings="xmlns:ns0='http://purl.org/dc/elements/1.1/' xmlns:ns1='http://schemas.openxmlformats.org/package/2006/metadata/core-properties' " w:xpath="/ns1:coreProperties[1]/ns1:category[1]" w:storeItemID="{6C3C8BC8-F283-45AE-878A-BAB7291924A1}"/>
                             <w:text/>
                           </w:sdtPr>
+                          <w:sdtEndPr/>
                           <w:sdtContent>
                             <w:p>
                               <w:pPr>
@@ -1058,7 +1064,713 @@
         </w:p>
       </w:sdtContent>
     </w:sdt>
+    <w:p>
+      <w:pPr>
+        <w:rPr>
+          <w:b/>
+          <w:bCs/>
+          <w:sz w:val="32"/>
+          <w:szCs w:val="32"/>
+        </w:rPr>
+      </w:pPr>
+      <w:r>
+        <w:rPr>
+          <w:b/>
+          <w:bCs/>
+          <w:sz w:val="32"/>
+          <w:szCs w:val="32"/>
+        </w:rPr>
+        <w:lastRenderedPageBreak/>
+        <w:t>INITIALISIER UN PROJET GIT HUB :</w:t>
+      </w:r>
+    </w:p>
+    <w:p>
+      <w:pPr>
+        <w:rPr>
+          <w:b/>
+          <w:bCs/>
+          <w:sz w:val="32"/>
+          <w:szCs w:val="32"/>
+        </w:rPr>
+      </w:pPr>
+    </w:p>
+    <w:p>
+      <w:pPr>
+        <w:pBdr>
+          <w:top w:val="single" w:sz="4" w:space="1" w:color="auto"/>
+          <w:left w:val="single" w:sz="4" w:space="4" w:color="auto"/>
+          <w:bottom w:val="single" w:sz="4" w:space="1" w:color="auto"/>
+          <w:right w:val="single" w:sz="4" w:space="4" w:color="auto"/>
+          <w:between w:val="single" w:sz="4" w:space="1" w:color="auto"/>
+          <w:bar w:val="single" w:sz="4" w:color="auto"/>
+        </w:pBdr>
+        <w:rPr>
+          <w:b/>
+          <w:bCs/>
+          <w:sz w:val="24"/>
+          <w:szCs w:val="24"/>
+        </w:rPr>
+      </w:pPr>
+      <w:r>
+        <w:rPr>
+          <w:b/>
+          <w:bCs/>
+          <w:sz w:val="24"/>
+          <w:szCs w:val="24"/>
+        </w:rPr>
+        <w:t>Etape 1 :</w:t>
+      </w:r>
+      <w:r>
+        <w:rPr>
+          <w:b/>
+          <w:bCs/>
+          <w:sz w:val="24"/>
+          <w:szCs w:val="24"/>
+        </w:rPr>
+        <w:t xml:space="preserve"> Initialisé le projet </w:t>
+      </w:r>
+    </w:p>
+    <w:p>
+      <w:pPr>
+        <w:pBdr>
+          <w:top w:val="single" w:sz="4" w:space="1" w:color="auto"/>
+          <w:left w:val="single" w:sz="4" w:space="4" w:color="auto"/>
+          <w:bottom w:val="single" w:sz="4" w:space="1" w:color="auto"/>
+          <w:right w:val="single" w:sz="4" w:space="4" w:color="auto"/>
+        </w:pBdr>
+        <w:rPr>
+          <w:sz w:val="24"/>
+          <w:szCs w:val="24"/>
+        </w:rPr>
+      </w:pPr>
+      <w:r>
+        <w:rPr>
+          <w:sz w:val="24"/>
+          <w:szCs w:val="24"/>
+        </w:rPr>
+        <w:t xml:space="preserve">Git init  </w:t>
+      </w:r>
+    </w:p>
+    <w:p>
+      <w:pPr>
+        <w:rPr>
+          <w:b/>
+          <w:bCs/>
+          <w:sz w:val="32"/>
+          <w:szCs w:val="32"/>
+        </w:rPr>
+      </w:pPr>
+    </w:p>
+    <w:p>
+      <w:pPr>
+        <w:pBdr>
+          <w:top w:val="single" w:sz="4" w:space="1" w:color="auto"/>
+          <w:left w:val="single" w:sz="4" w:space="4" w:color="auto"/>
+          <w:bottom w:val="single" w:sz="4" w:space="1" w:color="auto"/>
+          <w:right w:val="single" w:sz="4" w:space="4" w:color="auto"/>
+          <w:between w:val="single" w:sz="4" w:space="1" w:color="auto"/>
+          <w:bar w:val="single" w:sz="4" w:color="auto"/>
+        </w:pBdr>
+        <w:rPr>
+          <w:b/>
+          <w:bCs/>
+          <w:sz w:val="24"/>
+          <w:szCs w:val="24"/>
+        </w:rPr>
+      </w:pPr>
+      <w:r>
+        <w:rPr>
+          <w:b/>
+          <w:bCs/>
+          <w:sz w:val="24"/>
+          <w:szCs w:val="24"/>
+        </w:rPr>
+        <w:t xml:space="preserve">Etape </w:t>
+      </w:r>
+      <w:r>
+        <w:rPr>
+          <w:b/>
+          <w:bCs/>
+          <w:sz w:val="24"/>
+          <w:szCs w:val="24"/>
+        </w:rPr>
+        <w:t>2</w:t>
+      </w:r>
+      <w:r>
+        <w:rPr>
+          <w:b/>
+          <w:bCs/>
+          <w:sz w:val="24"/>
+          <w:szCs w:val="24"/>
+        </w:rPr>
+        <w:t> :</w:t>
+      </w:r>
+      <w:r>
+        <w:rPr>
+          <w:b/>
+          <w:bCs/>
+          <w:sz w:val="24"/>
+          <w:szCs w:val="24"/>
+        </w:rPr>
+        <w:t xml:space="preserve"> </w:t>
+      </w:r>
+      <w:r>
+        <w:rPr>
+          <w:b/>
+          <w:bCs/>
+          <w:sz w:val="24"/>
+          <w:szCs w:val="24"/>
+        </w:rPr>
+        <w:t xml:space="preserve">Ajoute </w:t>
+      </w:r>
+      <w:r>
+        <w:rPr>
+          <w:b/>
+          <w:bCs/>
+          <w:sz w:val="24"/>
+          <w:szCs w:val="24"/>
+        </w:rPr>
+        <w:t>tous les fichiers</w:t>
+      </w:r>
+      <w:r>
+        <w:rPr>
+          <w:b/>
+          <w:bCs/>
+          <w:sz w:val="24"/>
+          <w:szCs w:val="24"/>
+        </w:rPr>
+        <w:t xml:space="preserve"> au repository local</w:t>
+      </w:r>
+    </w:p>
+    <w:p>
+      <w:pPr>
+        <w:pBdr>
+          <w:top w:val="single" w:sz="4" w:space="1" w:color="auto"/>
+          <w:left w:val="single" w:sz="4" w:space="4" w:color="auto"/>
+          <w:bottom w:val="single" w:sz="4" w:space="1" w:color="auto"/>
+          <w:right w:val="single" w:sz="4" w:space="4" w:color="auto"/>
+        </w:pBdr>
+        <w:rPr>
+          <w:sz w:val="24"/>
+          <w:szCs w:val="24"/>
+        </w:rPr>
+      </w:pPr>
+      <w:r>
+        <w:rPr>
+          <w:sz w:val="24"/>
+          <w:szCs w:val="24"/>
+        </w:rPr>
+        <w:t xml:space="preserve">Git </w:t>
+      </w:r>
+      <w:proofErr w:type="spellStart"/>
+      <w:r>
+        <w:rPr>
+          <w:sz w:val="24"/>
+          <w:szCs w:val="24"/>
+        </w:rPr>
+        <w:t>add</w:t>
+      </w:r>
+      <w:proofErr w:type="spellEnd"/>
+      <w:r>
+        <w:rPr>
+          <w:sz w:val="24"/>
+          <w:szCs w:val="24"/>
+        </w:rPr>
+        <w:t xml:space="preserve"> --all</w:t>
+      </w:r>
+    </w:p>
     <w:p/>
+    <w:p>
+      <w:pPr>
+        <w:pBdr>
+          <w:top w:val="single" w:sz="4" w:space="1" w:color="auto"/>
+          <w:left w:val="single" w:sz="4" w:space="4" w:color="auto"/>
+          <w:bottom w:val="single" w:sz="4" w:space="1" w:color="auto"/>
+          <w:right w:val="single" w:sz="4" w:space="4" w:color="auto"/>
+          <w:between w:val="single" w:sz="4" w:space="1" w:color="auto"/>
+          <w:bar w:val="single" w:sz="4" w:color="auto"/>
+        </w:pBdr>
+        <w:rPr>
+          <w:b/>
+          <w:bCs/>
+          <w:sz w:val="24"/>
+          <w:szCs w:val="24"/>
+        </w:rPr>
+      </w:pPr>
+      <w:r>
+        <w:rPr>
+          <w:b/>
+          <w:bCs/>
+          <w:sz w:val="24"/>
+          <w:szCs w:val="24"/>
+        </w:rPr>
+        <w:t xml:space="preserve">Etape </w:t>
+      </w:r>
+      <w:r>
+        <w:rPr>
+          <w:b/>
+          <w:bCs/>
+          <w:sz w:val="24"/>
+          <w:szCs w:val="24"/>
+        </w:rPr>
+        <w:t>3</w:t>
+      </w:r>
+      <w:r>
+        <w:rPr>
+          <w:b/>
+          <w:bCs/>
+          <w:sz w:val="24"/>
+          <w:szCs w:val="24"/>
+        </w:rPr>
+        <w:t> :</w:t>
+      </w:r>
+      <w:r>
+        <w:rPr>
+          <w:b/>
+          <w:bCs/>
+          <w:sz w:val="24"/>
+          <w:szCs w:val="24"/>
+        </w:rPr>
+        <w:t xml:space="preserve"> </w:t>
+      </w:r>
+      <w:r>
+        <w:rPr>
+          <w:b/>
+          <w:bCs/>
+          <w:sz w:val="24"/>
+          <w:szCs w:val="24"/>
+        </w:rPr>
+        <w:t xml:space="preserve">Ajout d’un commit </w:t>
+      </w:r>
+    </w:p>
+    <w:p>
+      <w:pPr>
+        <w:pBdr>
+          <w:top w:val="single" w:sz="4" w:space="1" w:color="auto"/>
+          <w:left w:val="single" w:sz="4" w:space="4" w:color="auto"/>
+          <w:bottom w:val="single" w:sz="4" w:space="1" w:color="auto"/>
+          <w:right w:val="single" w:sz="4" w:space="4" w:color="auto"/>
+        </w:pBdr>
+        <w:rPr>
+          <w:sz w:val="24"/>
+          <w:szCs w:val="24"/>
+        </w:rPr>
+      </w:pPr>
+      <w:r>
+        <w:rPr>
+          <w:sz w:val="24"/>
+          <w:szCs w:val="24"/>
+        </w:rPr>
+        <w:t xml:space="preserve">Git </w:t>
+      </w:r>
+      <w:r>
+        <w:rPr>
+          <w:sz w:val="24"/>
+          <w:szCs w:val="24"/>
+        </w:rPr>
+        <w:t>commit -m 'Commentaire pour le commit’  </w:t>
+      </w:r>
+    </w:p>
+    <w:p/>
+    <w:p>
+      <w:pPr>
+        <w:rPr>
+          <w:color w:val="70AD47" w:themeColor="accent6"/>
+        </w:rPr>
+      </w:pPr>
+      <w:r>
+        <w:rPr>
+          <w:color w:val="70AD47" w:themeColor="accent6"/>
+        </w:rPr>
+        <w:t xml:space="preserve">/* A FAIRE </w:t>
+      </w:r>
+      <w:proofErr w:type="gramStart"/>
+      <w:r>
+        <w:rPr>
+          <w:color w:val="70AD47" w:themeColor="accent6"/>
+        </w:rPr>
+        <w:t>QUE UNE</w:t>
+      </w:r>
+      <w:proofErr w:type="gramEnd"/>
+      <w:r>
+        <w:rPr>
+          <w:color w:val="70AD47" w:themeColor="accent6"/>
+        </w:rPr>
+        <w:t xml:space="preserve"> SEUL FOIS */</w:t>
+      </w:r>
+    </w:p>
+    <w:p>
+      <w:pPr>
+        <w:pBdr>
+          <w:top w:val="single" w:sz="4" w:space="1" w:color="auto"/>
+          <w:left w:val="single" w:sz="4" w:space="4" w:color="auto"/>
+          <w:bottom w:val="single" w:sz="4" w:space="1" w:color="auto"/>
+          <w:right w:val="single" w:sz="4" w:space="4" w:color="auto"/>
+          <w:between w:val="single" w:sz="4" w:space="1" w:color="auto"/>
+          <w:bar w:val="single" w:sz="4" w:color="auto"/>
+        </w:pBdr>
+        <w:rPr>
+          <w:b/>
+          <w:bCs/>
+          <w:sz w:val="24"/>
+          <w:szCs w:val="24"/>
+        </w:rPr>
+      </w:pPr>
+      <w:r>
+        <w:rPr>
+          <w:b/>
+          <w:bCs/>
+          <w:sz w:val="24"/>
+          <w:szCs w:val="24"/>
+        </w:rPr>
+        <w:t xml:space="preserve">Etape </w:t>
+      </w:r>
+      <w:r>
+        <w:rPr>
+          <w:b/>
+          <w:bCs/>
+          <w:sz w:val="24"/>
+          <w:szCs w:val="24"/>
+        </w:rPr>
+        <w:t>4</w:t>
+      </w:r>
+      <w:r>
+        <w:rPr>
+          <w:b/>
+          <w:bCs/>
+          <w:sz w:val="24"/>
+          <w:szCs w:val="24"/>
+        </w:rPr>
+        <w:t> :</w:t>
+      </w:r>
+      <w:r>
+        <w:rPr>
+          <w:b/>
+          <w:bCs/>
+          <w:sz w:val="24"/>
+          <w:szCs w:val="24"/>
+        </w:rPr>
+        <w:t xml:space="preserve"> </w:t>
+      </w:r>
+      <w:r>
+        <w:rPr>
+          <w:b/>
+          <w:bCs/>
+          <w:sz w:val="24"/>
+          <w:szCs w:val="24"/>
+        </w:rPr>
+        <w:t xml:space="preserve">Connexion au </w:t>
+      </w:r>
+      <w:proofErr w:type="spellStart"/>
+      <w:r>
+        <w:rPr>
+          <w:b/>
+          <w:bCs/>
+          <w:sz w:val="24"/>
+          <w:szCs w:val="24"/>
+        </w:rPr>
+        <w:t>répository</w:t>
+      </w:r>
+      <w:proofErr w:type="spellEnd"/>
+      <w:r>
+        <w:rPr>
+          <w:b/>
+          <w:bCs/>
+          <w:sz w:val="24"/>
+          <w:szCs w:val="24"/>
+        </w:rPr>
+        <w:t xml:space="preserve"> en ligne </w:t>
+      </w:r>
+    </w:p>
+    <w:p>
+      <w:pPr>
+        <w:pBdr>
+          <w:top w:val="single" w:sz="4" w:space="1" w:color="auto"/>
+          <w:left w:val="single" w:sz="4" w:space="4" w:color="auto"/>
+          <w:bottom w:val="single" w:sz="4" w:space="1" w:color="auto"/>
+          <w:right w:val="single" w:sz="4" w:space="4" w:color="auto"/>
+        </w:pBdr>
+        <w:rPr>
+          <w:sz w:val="24"/>
+          <w:szCs w:val="24"/>
+        </w:rPr>
+      </w:pPr>
+      <w:r>
+        <w:rPr>
+          <w:sz w:val="24"/>
+          <w:szCs w:val="24"/>
+        </w:rPr>
+        <w:t xml:space="preserve">Git </w:t>
+      </w:r>
+      <w:proofErr w:type="spellStart"/>
+      <w:r>
+        <w:rPr>
+          <w:sz w:val="24"/>
+          <w:szCs w:val="24"/>
+        </w:rPr>
+        <w:t>remote</w:t>
+      </w:r>
+      <w:proofErr w:type="spellEnd"/>
+      <w:r>
+        <w:rPr>
+          <w:sz w:val="24"/>
+          <w:szCs w:val="24"/>
+        </w:rPr>
+        <w:t xml:space="preserve"> </w:t>
+      </w:r>
+      <w:proofErr w:type="spellStart"/>
+      <w:r>
+        <w:rPr>
+          <w:sz w:val="24"/>
+          <w:szCs w:val="24"/>
+        </w:rPr>
+        <w:t>add</w:t>
+      </w:r>
+      <w:proofErr w:type="spellEnd"/>
+      <w:r>
+        <w:rPr>
+          <w:sz w:val="24"/>
+          <w:szCs w:val="24"/>
+        </w:rPr>
+        <w:t xml:space="preserve"> </w:t>
+      </w:r>
+      <w:proofErr w:type="spellStart"/>
+      <w:r>
+        <w:rPr>
+          <w:sz w:val="24"/>
+          <w:szCs w:val="24"/>
+        </w:rPr>
+        <w:t>origin</w:t>
+      </w:r>
+      <w:proofErr w:type="spellEnd"/>
+      <w:r>
+        <w:rPr>
+          <w:sz w:val="24"/>
+          <w:szCs w:val="24"/>
+        </w:rPr>
+        <w:t xml:space="preserve"> </w:t>
+      </w:r>
+      <w:r>
+        <w:rPr>
+          <w:sz w:val="24"/>
+          <w:szCs w:val="24"/>
+        </w:rPr>
+        <w:t>https://github.com/davidlo38600/GIT_IPI.git</w:t>
+      </w:r>
+    </w:p>
+    <w:p>
+      <w:pPr>
+        <w:rPr>
+          <w:color w:val="70AD47" w:themeColor="accent6"/>
+        </w:rPr>
+      </w:pPr>
+      <w:r>
+        <w:rPr>
+          <w:color w:val="70AD47" w:themeColor="accent6"/>
+        </w:rPr>
+        <w:t>/* OU CLONER PROJET */</w:t>
+      </w:r>
+    </w:p>
+    <w:p>
+      <w:pPr>
+        <w:pBdr>
+          <w:top w:val="single" w:sz="4" w:space="1" w:color="auto"/>
+          <w:left w:val="single" w:sz="4" w:space="4" w:color="auto"/>
+          <w:bottom w:val="single" w:sz="4" w:space="1" w:color="auto"/>
+          <w:right w:val="single" w:sz="4" w:space="4" w:color="auto"/>
+          <w:between w:val="single" w:sz="4" w:space="1" w:color="auto"/>
+          <w:bar w:val="single" w:sz="4" w:color="auto"/>
+        </w:pBdr>
+        <w:rPr>
+          <w:b/>
+          <w:bCs/>
+          <w:sz w:val="24"/>
+          <w:szCs w:val="24"/>
+        </w:rPr>
+      </w:pPr>
+      <w:r>
+        <w:rPr>
+          <w:b/>
+          <w:bCs/>
+          <w:sz w:val="24"/>
+          <w:szCs w:val="24"/>
+        </w:rPr>
+        <w:t>Etape 4</w:t>
+      </w:r>
+      <w:r>
+        <w:rPr>
+          <w:b/>
+          <w:bCs/>
+          <w:sz w:val="24"/>
+          <w:szCs w:val="24"/>
+        </w:rPr>
+        <w:t>.5</w:t>
+      </w:r>
+      <w:r>
+        <w:rPr>
+          <w:b/>
+          <w:bCs/>
+          <w:sz w:val="24"/>
+          <w:szCs w:val="24"/>
+        </w:rPr>
+        <w:t xml:space="preserve"> : Connexion au </w:t>
+      </w:r>
+      <w:proofErr w:type="spellStart"/>
+      <w:r>
+        <w:rPr>
+          <w:b/>
+          <w:bCs/>
+          <w:sz w:val="24"/>
+          <w:szCs w:val="24"/>
+        </w:rPr>
+        <w:t>répository</w:t>
+      </w:r>
+      <w:proofErr w:type="spellEnd"/>
+      <w:r>
+        <w:rPr>
+          <w:b/>
+          <w:bCs/>
+          <w:sz w:val="24"/>
+          <w:szCs w:val="24"/>
+        </w:rPr>
+        <w:t xml:space="preserve"> en ligne </w:t>
+      </w:r>
+    </w:p>
+    <w:p>
+      <w:pPr>
+        <w:pBdr>
+          <w:top w:val="single" w:sz="4" w:space="1" w:color="auto"/>
+          <w:left w:val="single" w:sz="4" w:space="4" w:color="auto"/>
+          <w:bottom w:val="single" w:sz="4" w:space="1" w:color="auto"/>
+          <w:right w:val="single" w:sz="4" w:space="4" w:color="auto"/>
+          <w:between w:val="single" w:sz="4" w:space="1" w:color="auto"/>
+          <w:bar w:val="single" w:sz="4" w:color="auto"/>
+        </w:pBdr>
+      </w:pPr>
+      <w:r>
+        <w:t xml:space="preserve">Git </w:t>
+      </w:r>
+      <w:r>
+        <w:t xml:space="preserve">clone </w:t>
+      </w:r>
+      <w:r>
+        <w:t>https://github.com/davidlo38600/GIT_IPI.git</w:t>
+      </w:r>
+    </w:p>
+    <w:p>
+      <w:pPr>
+        <w:rPr>
+          <w:color w:val="70AD47" w:themeColor="accent6"/>
+        </w:rPr>
+      </w:pPr>
+    </w:p>
+    <w:p>
+      <w:pPr>
+        <w:rPr>
+          <w:color w:val="70AD47" w:themeColor="accent6"/>
+        </w:rPr>
+      </w:pPr>
+    </w:p>
+    <w:p>
+      <w:pPr>
+        <w:pBdr>
+          <w:top w:val="single" w:sz="4" w:space="1" w:color="auto"/>
+          <w:left w:val="single" w:sz="4" w:space="4" w:color="auto"/>
+          <w:bottom w:val="single" w:sz="4" w:space="1" w:color="auto"/>
+          <w:right w:val="single" w:sz="4" w:space="4" w:color="auto"/>
+          <w:between w:val="single" w:sz="4" w:space="1" w:color="auto"/>
+          <w:bar w:val="single" w:sz="4" w:color="auto"/>
+        </w:pBdr>
+        <w:rPr>
+          <w:b/>
+          <w:bCs/>
+          <w:sz w:val="24"/>
+          <w:szCs w:val="24"/>
+        </w:rPr>
+      </w:pPr>
+      <w:r>
+        <w:rPr>
+          <w:b/>
+          <w:bCs/>
+          <w:sz w:val="24"/>
+          <w:szCs w:val="24"/>
+        </w:rPr>
+        <w:t xml:space="preserve">Etape </w:t>
+      </w:r>
+      <w:r>
+        <w:rPr>
+          <w:b/>
+          <w:bCs/>
+          <w:sz w:val="24"/>
+          <w:szCs w:val="24"/>
+        </w:rPr>
+        <w:t>5</w:t>
+      </w:r>
+      <w:r>
+        <w:rPr>
+          <w:b/>
+          <w:bCs/>
+          <w:sz w:val="24"/>
+          <w:szCs w:val="24"/>
+        </w:rPr>
+        <w:t xml:space="preserve"> : </w:t>
+      </w:r>
+      <w:r>
+        <w:rPr>
+          <w:b/>
+          <w:bCs/>
+          <w:sz w:val="24"/>
+          <w:szCs w:val="24"/>
+        </w:rPr>
+        <w:t xml:space="preserve">Ajout de </w:t>
+      </w:r>
+      <w:proofErr w:type="gramStart"/>
+      <w:r>
+        <w:rPr>
+          <w:b/>
+          <w:bCs/>
+          <w:sz w:val="24"/>
+          <w:szCs w:val="24"/>
+        </w:rPr>
+        <w:t>nos fichier</w:t>
+      </w:r>
+      <w:proofErr w:type="gramEnd"/>
+      <w:r>
+        <w:rPr>
+          <w:b/>
+          <w:bCs/>
+          <w:sz w:val="24"/>
+          <w:szCs w:val="24"/>
+        </w:rPr>
+        <w:t xml:space="preserve"> en ligne</w:t>
+      </w:r>
+    </w:p>
+    <w:p>
+      <w:pPr>
+        <w:pBdr>
+          <w:top w:val="single" w:sz="4" w:space="1" w:color="auto"/>
+          <w:left w:val="single" w:sz="4" w:space="4" w:color="auto"/>
+          <w:bottom w:val="single" w:sz="4" w:space="1" w:color="auto"/>
+          <w:right w:val="single" w:sz="4" w:space="4" w:color="auto"/>
+          <w:between w:val="single" w:sz="4" w:space="1" w:color="auto"/>
+          <w:bar w:val="single" w:sz="4" w:color="auto"/>
+        </w:pBdr>
+      </w:pPr>
+      <w:r>
+        <w:t xml:space="preserve">Git </w:t>
+      </w:r>
+      <w:r>
+        <w:t xml:space="preserve">push -u </w:t>
+      </w:r>
+      <w:proofErr w:type="spellStart"/>
+      <w:r>
+        <w:t>origin</w:t>
+      </w:r>
+      <w:proofErr w:type="spellEnd"/>
+      <w:r>
+        <w:t xml:space="preserve"> master</w:t>
+      </w:r>
+    </w:p>
     <w:sectPr>
       <w:pgSz w:w="11906" w:h="16838"/>
       <w:pgMar w:top="1417" w:right="1417" w:bottom="1417" w:left="1417" w:header="708" w:footer="708" w:gutter="0"/>

</xml_diff>